<commit_message>
Modified api spec and added class diagram
</commit_message>
<xml_diff>
--- a/Documentation/API Specification.docx
+++ b/Documentation/API Specification.docx
@@ -53,6 +53,94 @@
     <w:p>
       <w:pPr>
         <w:pStyle w:val="Normal"/>
+      </w:pPr>
+    </w:p>
+    <w:p w14:noSpellErr="1">
+      <w:pPr>
+        <w:pStyle w:val="Normal"/>
+      </w:pPr>
+      <w:r>
+        <w:rPr>
+          <w:rStyle w:val="IntenseEmphasis"/>
+        </w:rPr>
+        <w:t xml:space="preserve">Trello Link: </w:t>
+      </w:r>
+      <w:hyperlink r:id="Rb3543121824c41ad">
+        <w:r>
+          <w:rPr>
+            <w:rStyle w:val="Hyperlink"/>
+            <w:rFonts w:ascii="Calibri" w:hAnsi="Calibri" w:eastAsia="Calibri" w:cs="Calibri"/>
+            <w:noProof w:val="0"/>
+            <w:sz w:val="22"/>
+            <w:szCs w:val="22"/>
+            <w:lang w:val="en-US"/>
+          </w:rPr>
+          <w:t>https://trello.com/b/iDii83XV</w:t>
+        </w:r>
+      </w:hyperlink>
+    </w:p>
+    <w:p w14:noSpellErr="1">
+      <w:pPr>
+        <w:pStyle w:val="Normal"/>
+        <w:rPr>
+          <w:rFonts w:ascii="Calibri" w:hAnsi="Calibri" w:eastAsia="Calibri" w:cs="Calibri"/>
+          <w:noProof w:val="0"/>
+          <w:sz w:val="22"/>
+          <w:szCs w:val="22"/>
+          <w:lang w:val="en-US"/>
+        </w:rPr>
+      </w:pPr>
+      <w:r>
+        <w:rPr>
+          <w:rStyle w:val="IntenseEmphasis"/>
+          <w:rFonts w:ascii="Calibri" w:hAnsi="Calibri" w:eastAsia="Calibri" w:cs="Calibri"/>
+          <w:noProof w:val="0"/>
+          <w:sz w:val="22"/>
+          <w:szCs w:val="22"/>
+          <w:lang w:val="en-US"/>
+        </w:rPr>
+        <w:t xml:space="preserve">GitHub Link: </w:t>
+      </w:r>
+      <w:hyperlink r:id="R1e045af2d33b4b40">
+        <w:r>
+          <w:rPr>
+            <w:rStyle w:val="Hyperlink"/>
+            <w:rFonts w:ascii="Calibri" w:hAnsi="Calibri" w:eastAsia="Calibri" w:cs="Calibri"/>
+            <w:noProof w:val="0"/>
+            <w:sz w:val="22"/>
+            <w:szCs w:val="22"/>
+            <w:lang w:val="en-US"/>
+          </w:rPr>
+          <w:t>https://github.com/StarkTheGnr/SWE2-Community-Ethusam</w:t>
+        </w:r>
+      </w:hyperlink>
+    </w:p>
+    <w:p>
+      <w:pPr>
+        <w:pStyle w:val="Normal"/>
+        <w:rPr>
+          <w:rFonts w:ascii="Calibri" w:hAnsi="Calibri" w:eastAsia="Calibri" w:cs="Calibri"/>
+          <w:noProof w:val="0"/>
+          <w:sz w:val="22"/>
+          <w:szCs w:val="22"/>
+          <w:lang w:val="en-US"/>
+        </w:rPr>
+      </w:pPr>
+      <w:r>
+        <w:rPr>
+          <w:rStyle w:val="IntenseEmphasis"/>
+          <w:rFonts w:ascii="Calibri" w:hAnsi="Calibri" w:eastAsia="Calibri" w:cs="Calibri"/>
+          <w:noProof w:val="0"/>
+          <w:sz w:val="22"/>
+          <w:szCs w:val="22"/>
+          <w:lang w:val="en-US"/>
+        </w:rPr>
+        <w:t>Team Representative:  Assem Ibrahim Mohamed - 20160124</w:t>
+      </w:r>
+    </w:p>
+    <w:p>
+      <w:pPr>
+        <w:pStyle w:val="Normal"/>
         <w:jc w:val="center"/>
         <w:rPr>
           <w:b w:val="1"/>
@@ -83,18 +171,6 @@
         <w:t>*This document is not final and might be modified over the course of development.</w:t>
       </w:r>
     </w:p>
-    <w:p>
-      <w:pPr>
-        <w:pStyle w:val="Normal"/>
-        <w:jc w:val="left"/>
-        <w:rPr>
-          <w:b w:val="1"/>
-          <w:bCs w:val="1"/>
-          <w:sz w:val="24"/>
-          <w:szCs w:val="24"/>
-        </w:rPr>
-      </w:pPr>
-    </w:p>
     <w:p w14:noSpellErr="1">
       <w:pPr>
         <w:pStyle w:val="Heading1"/>
@@ -502,19 +578,6 @@
         </w:rPr>
         <w:t>.</w:t>
       </w:r>
-    </w:p>
-    <w:p>
-      <w:pPr>
-        <w:pStyle w:val="Normal"/>
-        <w:ind w:left="720" w:firstLine="0"/>
-        <w:jc w:val="left"/>
-        <w:rPr>
-          <w:b w:val="0"/>
-          <w:bCs w:val="0"/>
-          <w:sz w:val="24"/>
-          <w:szCs w:val="24"/>
-        </w:rPr>
-      </w:pPr>
     </w:p>
     <w:p>
       <w:pPr>
@@ -668,45 +731,6 @@
         </w:rPr>
         <w:t>– The unique ID of the user that owns the given username.</w:t>
       </w:r>
-    </w:p>
-    <w:p>
-      <w:pPr>
-        <w:pStyle w:val="Normal"/>
-        <w:ind w:left="720" w:firstLine="0"/>
-        <w:jc w:val="left"/>
-        <w:rPr>
-          <w:b w:val="0"/>
-          <w:bCs w:val="0"/>
-          <w:sz w:val="24"/>
-          <w:szCs w:val="24"/>
-        </w:rPr>
-      </w:pPr>
-    </w:p>
-    <w:p>
-      <w:pPr>
-        <w:pStyle w:val="Normal"/>
-        <w:ind w:left="720" w:firstLine="0"/>
-        <w:jc w:val="left"/>
-        <w:rPr>
-          <w:b w:val="0"/>
-          <w:bCs w:val="0"/>
-          <w:sz w:val="24"/>
-          <w:szCs w:val="24"/>
-        </w:rPr>
-      </w:pPr>
-    </w:p>
-    <w:p>
-      <w:pPr>
-        <w:pStyle w:val="Normal"/>
-        <w:ind w:left="720" w:firstLine="0"/>
-        <w:jc w:val="left"/>
-        <w:rPr>
-          <w:b w:val="0"/>
-          <w:bCs w:val="0"/>
-          <w:sz w:val="24"/>
-          <w:szCs w:val="24"/>
-        </w:rPr>
-      </w:pPr>
     </w:p>
     <w:p>
       <w:pPr>
@@ -3361,6 +3385,27 @@
       <w:spacing w:val="15"/>
     </w:rPr>
   </w:style>
+  <w:style xmlns:w14="http://schemas.microsoft.com/office/word/2010/wordml" xmlns:mc="http://schemas.openxmlformats.org/markup-compatibility/2006" xmlns:w="http://schemas.openxmlformats.org/wordprocessingml/2006/main" w:type="character" w:styleId="IntenseEmphasis" mc:Ignorable="w14">
+    <w:name xmlns:w="http://schemas.openxmlformats.org/wordprocessingml/2006/main" w:val="Intense Emphasis"/>
+    <w:basedOn xmlns:w="http://schemas.openxmlformats.org/wordprocessingml/2006/main" w:val="DefaultParagraphFont"/>
+    <w:uiPriority xmlns:w="http://schemas.openxmlformats.org/wordprocessingml/2006/main" w:val="21"/>
+    <w:qFormat xmlns:w="http://schemas.openxmlformats.org/wordprocessingml/2006/main"/>
+    <w:rPr xmlns:w="http://schemas.openxmlformats.org/wordprocessingml/2006/main">
+      <w:i/>
+      <w:iCs/>
+      <w:color w:val="5B9BD5" w:themeColor="accent1"/>
+    </w:rPr>
+  </w:style>
+  <w:style xmlns:w14="http://schemas.microsoft.com/office/word/2010/wordml" xmlns:mc="http://schemas.openxmlformats.org/markup-compatibility/2006" xmlns:w="http://schemas.openxmlformats.org/wordprocessingml/2006/main" w:type="character" w:styleId="Hyperlink" mc:Ignorable="w14">
+    <w:name xmlns:w="http://schemas.openxmlformats.org/wordprocessingml/2006/main" w:val="Hyperlink"/>
+    <w:basedOn xmlns:w="http://schemas.openxmlformats.org/wordprocessingml/2006/main" w:val="DefaultParagraphFont"/>
+    <w:uiPriority xmlns:w="http://schemas.openxmlformats.org/wordprocessingml/2006/main" w:val="99"/>
+    <w:unhideWhenUsed xmlns:w="http://schemas.openxmlformats.org/wordprocessingml/2006/main"/>
+    <w:rPr xmlns:w="http://schemas.openxmlformats.org/wordprocessingml/2006/main">
+      <w:color w:val="0563C1" w:themeColor="hyperlink"/>
+      <w:u w:val="single"/>
+    </w:rPr>
+  </w:style>
   <w:style xmlns:w14="http://schemas.microsoft.com/office/word/2010/wordml" xmlns:mc="http://schemas.openxmlformats.org/markup-compatibility/2006" xmlns:w="http://schemas.openxmlformats.org/wordprocessingml/2006/main" w:type="character" w:styleId="Heading1Char" w:customStyle="1" mc:Ignorable="w14">
     <w:name xmlns:w="http://schemas.openxmlformats.org/wordprocessingml/2006/main" w:val="Heading 1 Char"/>
     <w:basedOn xmlns:w="http://schemas.openxmlformats.org/wordprocessingml/2006/main" w:val="DefaultParagraphFont"/>

</xml_diff>